<commit_message>
add local images for module 1 & fix module of me
</commit_message>
<xml_diff>
--- a/Danh sach modules/08/08-standard.docx
+++ b/Danh sach modules/08/08-standard.docx
@@ -51,7 +51,17 @@
           <w:sz w:val="38"/>
           <w:szCs w:val="38"/>
         </w:rPr>
-        <w:t>869</w:t>
+        <w:t>0</w:t>
+      </w:r>
+      <w:r>
+        <w:rPr>
+          <w:rFonts w:ascii="Courier New" w:hAnsi="Courier New" w:cs="Courier New"/>
+          <w:b/>
+          <w:color w:val="1F3864" w:themeColor="accent5" w:themeShade="80"/>
+          <w:sz w:val="38"/>
+          <w:szCs w:val="38"/>
+        </w:rPr>
+        <w:t>8</w:t>
       </w:r>
     </w:p>
     <w:tbl>
@@ -439,6 +449,7 @@
                 <w:szCs w:val="30"/>
               </w:rPr>
             </w:pPr>
+            <w:bookmarkStart w:id="0" w:name="_GoBack"/>
             <w:r>
               <w:rPr>
                 <w:rFonts w:ascii="Times New Roman" w:hAnsi="Times New Roman" w:cs="Times New Roman"/>
@@ -448,6 +459,7 @@
               </w:rPr>
               <w:t>0</w:t>
             </w:r>
+            <w:bookmarkEnd w:id="0"/>
           </w:p>
         </w:tc>
         <w:tc>
@@ -2492,8 +2504,6 @@
         </w:rPr>
         <w:t>10</w:t>
       </w:r>
-      <w:bookmarkStart w:id="0" w:name="_GoBack"/>
-      <w:bookmarkEnd w:id="0"/>
     </w:p>
     <w:p>
       <w:pPr>
@@ -2533,7 +2543,7 @@
       </w:pPr>
     </w:pPrDefault>
   </w:docDefaults>
-  <w:latentStyles w:defLockedState="0" w:defUIPriority="99" w:defSemiHidden="0" w:defUnhideWhenUsed="0" w:defQFormat="0" w:count="375">
+  <w:latentStyles w:defLockedState="0" w:defUIPriority="99" w:defSemiHidden="0" w:defUnhideWhenUsed="0" w:defQFormat="0" w:count="376">
     <w:lsdException w:name="Normal" w:uiPriority="0" w:qFormat="1"/>
     <w:lsdException w:name="heading 1" w:uiPriority="9" w:qFormat="1"/>
     <w:lsdException w:name="heading 2" w:semiHidden="1" w:uiPriority="9" w:unhideWhenUsed="1" w:qFormat="1"/>
@@ -2639,7 +2649,6 @@
     <w:lsdException w:name="HTML Sample" w:semiHidden="1" w:unhideWhenUsed="1"/>
     <w:lsdException w:name="HTML Typewriter" w:semiHidden="1" w:unhideWhenUsed="1"/>
     <w:lsdException w:name="HTML Variable" w:semiHidden="1" w:unhideWhenUsed="1"/>
-    <w:lsdException w:name="Normal Table" w:semiHidden="1" w:unhideWhenUsed="1"/>
     <w:lsdException w:name="annotation subject" w:semiHidden="1" w:unhideWhenUsed="1"/>
     <w:lsdException w:name="No List" w:semiHidden="1" w:unhideWhenUsed="1"/>
     <w:lsdException w:name="Outline List 1" w:semiHidden="1" w:unhideWhenUsed="1"/>
@@ -2686,10 +2695,8 @@
     <w:lsdException w:name="Table Subtle 2" w:semiHidden="1" w:unhideWhenUsed="1"/>
     <w:lsdException w:name="Table Web 1" w:semiHidden="1" w:unhideWhenUsed="1"/>
     <w:lsdException w:name="Table Web 2" w:semiHidden="1" w:unhideWhenUsed="1"/>
-    <w:lsdException w:name="Table Web 3" w:semiHidden="1" w:unhideWhenUsed="1"/>
     <w:lsdException w:name="Balloon Text" w:semiHidden="1" w:unhideWhenUsed="1"/>
     <w:lsdException w:name="Table Grid" w:uiPriority="39"/>
-    <w:lsdException w:name="Table Theme" w:semiHidden="1" w:unhideWhenUsed="1"/>
     <w:lsdException w:name="Placeholder Text" w:semiHidden="1"/>
     <w:lsdException w:name="No Spacing" w:uiPriority="1" w:qFormat="1"/>
     <w:lsdException w:name="Light Shading" w:uiPriority="60"/>
@@ -2909,6 +2916,7 @@
     <w:lsdException w:name="Smart Hyperlink" w:semiHidden="1" w:unhideWhenUsed="1"/>
     <w:lsdException w:name="Hashtag" w:semiHidden="1" w:unhideWhenUsed="1"/>
     <w:lsdException w:name="Unresolved Mention" w:semiHidden="1" w:unhideWhenUsed="1"/>
+    <w:lsdException w:name="Smart Link" w:semiHidden="1" w:unhideWhenUsed="1"/>
   </w:latentStyles>
   <w:style w:type="paragraph" w:default="1" w:styleId="Normal">
     <w:name w:val="Normal"/>
@@ -3240,7 +3248,7 @@
 </file>
 
 <file path=customXml/itemProps1.xml><?xml version="1.0" encoding="utf-8"?>
-<ds:datastoreItem xmlns:ds="http://schemas.openxmlformats.org/officeDocument/2006/customXml" ds:itemID="{51110908-0773-47B6-BDE8-3E7483DD0951}">
+<ds:datastoreItem xmlns:ds="http://schemas.openxmlformats.org/officeDocument/2006/customXml" ds:itemID="{420BE78C-46D9-4DCA-BDAF-82BBAC3F993C}">
   <ds:schemaRefs>
     <ds:schemaRef ds:uri="http://schemas.openxmlformats.org/officeDocument/2006/bibliography"/>
   </ds:schemaRefs>

</xml_diff>